<commit_message>
Consulta Google e regra de localizacao
</commit_message>
<xml_diff>
--- a/Documentacao.docx
+++ b/Documentacao.docx
@@ -141,7 +141,7 @@
       <w:tblPr>
         <w:tblW w:w="9645" w:type="dxa"/>
         <w:jc w:val="left"/>
-        <w:tblInd w:w="50" w:type="dxa"/>
+        <w:tblInd w:w="47" w:type="dxa"/>
         <w:tblBorders>
           <w:top w:val="single" w:sz="2" w:space="0" w:color="000001"/>
           <w:left w:val="single" w:sz="2" w:space="0" w:color="000001"/>
@@ -150,7 +150,7 @@
         </w:tblBorders>
         <w:tblCellMar>
           <w:top w:w="55" w:type="dxa"/>
-          <w:left w:w="48" w:type="dxa"/>
+          <w:left w:w="45" w:type="dxa"/>
           <w:bottom w:w="55" w:type="dxa"/>
           <w:right w:w="55" w:type="dxa"/>
         </w:tblCellMar>
@@ -174,7 +174,7 @@
             </w:tcBorders>
             <w:shd w:fill="auto" w:val="clear"/>
             <w:tcMar>
-              <w:left w:w="48" w:type="dxa"/>
+              <w:left w:w="45" w:type="dxa"/>
             </w:tcMar>
           </w:tcPr>
           <w:p>
@@ -206,7 +206,7 @@
             </w:tcBorders>
             <w:shd w:fill="auto" w:val="clear"/>
             <w:tcMar>
-              <w:left w:w="48" w:type="dxa"/>
+              <w:left w:w="45" w:type="dxa"/>
             </w:tcMar>
           </w:tcPr>
           <w:p>
@@ -238,7 +238,7 @@
             </w:tcBorders>
             <w:shd w:fill="auto" w:val="clear"/>
             <w:tcMar>
-              <w:left w:w="48" w:type="dxa"/>
+              <w:left w:w="45" w:type="dxa"/>
             </w:tcMar>
           </w:tcPr>
           <w:p>
@@ -272,7 +272,7 @@
             </w:tcBorders>
             <w:shd w:fill="auto" w:val="clear"/>
             <w:tcMar>
-              <w:left w:w="48" w:type="dxa"/>
+              <w:left w:w="45" w:type="dxa"/>
             </w:tcMar>
           </w:tcPr>
           <w:p>
@@ -299,7 +299,7 @@
             </w:tcBorders>
             <w:shd w:fill="auto" w:val="clear"/>
             <w:tcMar>
-              <w:left w:w="48" w:type="dxa"/>
+              <w:left w:w="45" w:type="dxa"/>
             </w:tcMar>
           </w:tcPr>
           <w:p>
@@ -324,7 +324,7 @@
             </w:tcBorders>
             <w:shd w:fill="auto" w:val="clear"/>
             <w:tcMar>
-              <w:left w:w="48" w:type="dxa"/>
+              <w:left w:w="45" w:type="dxa"/>
             </w:tcMar>
           </w:tcPr>
           <w:p>
@@ -349,7 +349,7 @@
             </w:tcBorders>
             <w:shd w:fill="auto" w:val="clear"/>
             <w:tcMar>
-              <w:left w:w="48" w:type="dxa"/>
+              <w:left w:w="45" w:type="dxa"/>
             </w:tcMar>
           </w:tcPr>
           <w:p>
@@ -376,7 +376,7 @@
             </w:tcBorders>
             <w:shd w:fill="auto" w:val="clear"/>
             <w:tcMar>
-              <w:left w:w="48" w:type="dxa"/>
+              <w:left w:w="45" w:type="dxa"/>
             </w:tcMar>
           </w:tcPr>
           <w:p>
@@ -404,7 +404,7 @@
             </w:tcBorders>
             <w:shd w:fill="auto" w:val="clear"/>
             <w:tcMar>
-              <w:left w:w="48" w:type="dxa"/>
+              <w:left w:w="45" w:type="dxa"/>
             </w:tcMar>
           </w:tcPr>
           <w:p>
@@ -429,7 +429,7 @@
             </w:tcBorders>
             <w:shd w:fill="auto" w:val="clear"/>
             <w:tcMar>
-              <w:left w:w="48" w:type="dxa"/>
+              <w:left w:w="45" w:type="dxa"/>
             </w:tcMar>
           </w:tcPr>
           <w:p>
@@ -454,7 +454,7 @@
             </w:tcBorders>
             <w:shd w:fill="auto" w:val="clear"/>
             <w:tcMar>
-              <w:left w:w="48" w:type="dxa"/>
+              <w:left w:w="45" w:type="dxa"/>
             </w:tcMar>
           </w:tcPr>
           <w:p>
@@ -481,7 +481,7 @@
             </w:tcBorders>
             <w:shd w:fill="auto" w:val="clear"/>
             <w:tcMar>
-              <w:left w:w="48" w:type="dxa"/>
+              <w:left w:w="45" w:type="dxa"/>
             </w:tcMar>
           </w:tcPr>
           <w:p>
@@ -509,7 +509,7 @@
             </w:tcBorders>
             <w:shd w:fill="auto" w:val="clear"/>
             <w:tcMar>
-              <w:left w:w="48" w:type="dxa"/>
+              <w:left w:w="45" w:type="dxa"/>
             </w:tcMar>
           </w:tcPr>
           <w:p>
@@ -534,7 +534,7 @@
             </w:tcBorders>
             <w:shd w:fill="auto" w:val="clear"/>
             <w:tcMar>
-              <w:left w:w="48" w:type="dxa"/>
+              <w:left w:w="45" w:type="dxa"/>
             </w:tcMar>
           </w:tcPr>
           <w:p>
@@ -559,7 +559,7 @@
             </w:tcBorders>
             <w:shd w:fill="auto" w:val="clear"/>
             <w:tcMar>
-              <w:left w:w="48" w:type="dxa"/>
+              <w:left w:w="45" w:type="dxa"/>
             </w:tcMar>
           </w:tcPr>
           <w:p>
@@ -586,7 +586,7 @@
             </w:tcBorders>
             <w:shd w:fill="auto" w:val="clear"/>
             <w:tcMar>
-              <w:left w:w="48" w:type="dxa"/>
+              <w:left w:w="45" w:type="dxa"/>
             </w:tcMar>
           </w:tcPr>
           <w:p>
@@ -614,7 +614,7 @@
             </w:tcBorders>
             <w:shd w:fill="auto" w:val="clear"/>
             <w:tcMar>
-              <w:left w:w="48" w:type="dxa"/>
+              <w:left w:w="45" w:type="dxa"/>
             </w:tcMar>
           </w:tcPr>
           <w:p>
@@ -639,7 +639,7 @@
             </w:tcBorders>
             <w:shd w:fill="auto" w:val="clear"/>
             <w:tcMar>
-              <w:left w:w="48" w:type="dxa"/>
+              <w:left w:w="45" w:type="dxa"/>
             </w:tcMar>
           </w:tcPr>
           <w:p>
@@ -664,7 +664,7 @@
             </w:tcBorders>
             <w:shd w:fill="auto" w:val="clear"/>
             <w:tcMar>
-              <w:left w:w="48" w:type="dxa"/>
+              <w:left w:w="45" w:type="dxa"/>
             </w:tcMar>
           </w:tcPr>
           <w:p>
@@ -691,7 +691,7 @@
             </w:tcBorders>
             <w:shd w:fill="auto" w:val="clear"/>
             <w:tcMar>
-              <w:left w:w="48" w:type="dxa"/>
+              <w:left w:w="45" w:type="dxa"/>
             </w:tcMar>
           </w:tcPr>
           <w:p>
@@ -719,7 +719,7 @@
             </w:tcBorders>
             <w:shd w:fill="auto" w:val="clear"/>
             <w:tcMar>
-              <w:left w:w="48" w:type="dxa"/>
+              <w:left w:w="45" w:type="dxa"/>
             </w:tcMar>
           </w:tcPr>
           <w:p>
@@ -744,7 +744,7 @@
             </w:tcBorders>
             <w:shd w:fill="auto" w:val="clear"/>
             <w:tcMar>
-              <w:left w:w="48" w:type="dxa"/>
+              <w:left w:w="45" w:type="dxa"/>
             </w:tcMar>
           </w:tcPr>
           <w:p>
@@ -769,7 +769,7 @@
             </w:tcBorders>
             <w:shd w:fill="auto" w:val="clear"/>
             <w:tcMar>
-              <w:left w:w="48" w:type="dxa"/>
+              <w:left w:w="45" w:type="dxa"/>
             </w:tcMar>
           </w:tcPr>
           <w:p>
@@ -796,7 +796,7 @@
             </w:tcBorders>
             <w:shd w:fill="auto" w:val="clear"/>
             <w:tcMar>
-              <w:left w:w="48" w:type="dxa"/>
+              <w:left w:w="45" w:type="dxa"/>
             </w:tcMar>
           </w:tcPr>
           <w:p>
@@ -1085,16 +1085,127 @@
       <w:r>
         <w:rPr/>
         <w:tab/>
-        <w:t>“</w:t>
-      </w:r>
-      <w:r>
-        <w:rPr/>
-        <w:t>status</w:t>
-      </w:r>
-      <w:r>
-        <w:rPr/>
-        <w:t>”:</w:t>
-      </w:r>
+        <w:t>“status”:{</w:t>
+      </w:r>
+    </w:p>
+    <w:p>
+      <w:pPr>
+        <w:pStyle w:val="Normal"/>
+        <w:rPr/>
+      </w:pPr>
+      <w:r>
+        <w:rPr/>
+        <w:tab/>
+        <w:tab/>
+        <w:t>“code”: 200,</w:t>
+      </w:r>
+    </w:p>
+    <w:p>
+      <w:pPr>
+        <w:pStyle w:val="Normal"/>
+        <w:rPr/>
+      </w:pPr>
+      <w:r>
+        <w:rPr/>
+        <w:tab/>
+        <w:tab/>
+        <w:t>“mensagem”: “OK”</w:t>
+      </w:r>
+    </w:p>
+    <w:p>
+      <w:pPr>
+        <w:pStyle w:val="Normal"/>
+        <w:rPr/>
+      </w:pPr>
+      <w:r>
+        <w:rPr/>
+        <w:tab/>
+        <w:t>},</w:t>
+      </w:r>
+    </w:p>
+    <w:p>
+      <w:pPr>
+        <w:pStyle w:val="Normal"/>
+        <w:rPr/>
+      </w:pPr>
+      <w:r>
+        <w:rPr/>
+        <w:t xml:space="preserve"> </w:t>
+      </w:r>
+      <w:r>
+        <w:rPr/>
+        <w:tab/>
+        <w:t>"token": "a87ff679a2f3e71d9181a67b7542122c"</w:t>
+      </w:r>
+    </w:p>
+    <w:p>
+      <w:pPr>
+        <w:pStyle w:val="Normal"/>
+        <w:rPr/>
+      </w:pPr>
+      <w:r>
+        <w:rPr/>
+        <w:t>}</w:t>
+      </w:r>
+    </w:p>
+    <w:p>
+      <w:pPr>
+        <w:pStyle w:val="Normal"/>
+        <w:rPr/>
+      </w:pPr>
+      <w:r>
+        <w:rPr/>
+      </w:r>
+    </w:p>
+    <w:p>
+      <w:pPr>
+        <w:pStyle w:val="Normal"/>
+        <w:rPr/>
+      </w:pPr>
+      <w:r>
+        <w:rPr/>
+      </w:r>
+    </w:p>
+    <w:p>
+      <w:pPr>
+        <w:pStyle w:val="Normal"/>
+        <w:rPr/>
+      </w:pPr>
+      <w:r>
+        <w:rPr/>
+      </w:r>
+    </w:p>
+    <w:p>
+      <w:pPr>
+        <w:pStyle w:val="Normal"/>
+        <w:rPr/>
+      </w:pPr>
+      <w:r>
+        <w:rPr/>
+      </w:r>
+    </w:p>
+    <w:p>
+      <w:pPr>
+        <w:pStyle w:val="Normal"/>
+        <w:rPr>
+          <w:b/>
+          <w:b/>
+          <w:bCs/>
+        </w:rPr>
+      </w:pPr>
+      <w:r>
+        <w:rPr>
+          <w:b/>
+          <w:bCs/>
+        </w:rPr>
+        <w:t>Status: 203 Non-Authoritative Information</w:t>
+      </w:r>
+    </w:p>
+    <w:p>
+      <w:pPr>
+        <w:pStyle w:val="Normal"/>
+        <w:rPr/>
+      </w:pPr>
       <w:r>
         <w:rPr/>
         <w:t>{</w:t>
@@ -1108,83 +1219,41 @@
       <w:r>
         <w:rPr/>
         <w:tab/>
-        <w:tab/>
-        <w:t>“</w:t>
-      </w:r>
-      <w:r>
-        <w:rPr/>
-        <w:t>code</w:t>
-      </w:r>
-      <w:r>
-        <w:rPr/>
-        <w:t xml:space="preserve">”: </w:t>
-      </w:r>
-      <w:r>
-        <w:rPr/>
-        <w:t>200,</w:t>
-      </w:r>
-    </w:p>
-    <w:p>
-      <w:pPr>
-        <w:pStyle w:val="Normal"/>
-        <w:rPr/>
-      </w:pPr>
-      <w:r>
-        <w:rPr/>
-        <w:tab/>
-        <w:tab/>
-        <w:t>“</w:t>
-      </w:r>
-      <w:r>
-        <w:rPr/>
-        <w:t>mensagem</w:t>
-      </w:r>
-      <w:r>
-        <w:rPr/>
-        <w:t>”: “</w:t>
-      </w:r>
-      <w:r>
-        <w:rPr/>
-        <w:t>OK</w:t>
-      </w:r>
-      <w:r>
-        <w:rPr/>
-        <w:t>”</w:t>
-      </w:r>
-    </w:p>
-    <w:p>
-      <w:pPr>
-        <w:pStyle w:val="Normal"/>
-        <w:rPr/>
-      </w:pPr>
-      <w:r>
-        <w:rPr/>
-        <w:tab/>
-        <w:t>},</w:t>
-      </w:r>
-    </w:p>
-    <w:p>
-      <w:pPr>
-        <w:pStyle w:val="Normal"/>
-        <w:rPr/>
-      </w:pPr>
-      <w:r>
-        <w:rPr/>
-        <w:t xml:space="preserve"> </w:t>
-      </w:r>
-      <w:r>
-        <w:rPr/>
-        <w:tab/>
-        <w:t>"token": "a87ff679a2f3e71d9181a67b7542122c"</w:t>
-      </w:r>
-    </w:p>
-    <w:p>
-      <w:pPr>
-        <w:pStyle w:val="Normal"/>
-        <w:rPr/>
-      </w:pPr>
-      <w:r>
-        <w:rPr/>
+        <w:t>"status": {</w:t>
+      </w:r>
+    </w:p>
+    <w:p>
+      <w:pPr>
+        <w:pStyle w:val="Normal"/>
+        <w:rPr/>
+      </w:pPr>
+      <w:r>
+        <w:rPr/>
+        <w:tab/>
+        <w:tab/>
+        <w:t>"code": "203",</w:t>
+      </w:r>
+    </w:p>
+    <w:p>
+      <w:pPr>
+        <w:pStyle w:val="Normal"/>
+        <w:rPr/>
+      </w:pPr>
+      <w:r>
+        <w:rPr/>
+        <w:tab/>
+        <w:tab/>
+        <w:t>"mensagem": "Numero ou senha inválida"</w:t>
+      </w:r>
+    </w:p>
+    <w:p>
+      <w:pPr>
+        <w:pStyle w:val="Normal"/>
+        <w:rPr/>
+      </w:pPr>
+      <w:r>
+        <w:rPr/>
+        <w:tab/>
         <w:t>}</w:t>
       </w:r>
     </w:p>
@@ -1195,50 +1264,35 @@
       </w:pPr>
       <w:r>
         <w:rPr/>
-      </w:r>
-    </w:p>
-    <w:p>
-      <w:pPr>
-        <w:pStyle w:val="Normal"/>
-        <w:rPr/>
-      </w:pPr>
-      <w:r>
-        <w:rPr/>
-      </w:r>
-    </w:p>
-    <w:p>
-      <w:pPr>
-        <w:pStyle w:val="Normal"/>
-        <w:rPr/>
-      </w:pPr>
-      <w:r>
-        <w:rPr/>
-      </w:r>
-    </w:p>
-    <w:p>
-      <w:pPr>
-        <w:pStyle w:val="Normal"/>
-        <w:rPr/>
-      </w:pPr>
-      <w:r>
-        <w:rPr/>
-      </w:r>
-    </w:p>
-    <w:p>
-      <w:pPr>
-        <w:pStyle w:val="Normal"/>
-        <w:rPr>
-          <w:b/>
-          <w:b/>
-          <w:bCs/>
-        </w:rPr>
-      </w:pPr>
-      <w:r>
-        <w:rPr>
-          <w:b/>
-          <w:bCs/>
-        </w:rPr>
-        <w:t>Status: 203 Non-Authoritative Information</w:t>
+        <w:t>}</w:t>
+      </w:r>
+    </w:p>
+    <w:p>
+      <w:pPr>
+        <w:pStyle w:val="Normal"/>
+        <w:rPr/>
+      </w:pPr>
+      <w:r>
+        <w:rPr/>
+      </w:r>
+    </w:p>
+    <w:p>
+      <w:pPr>
+        <w:pStyle w:val="Normal"/>
+        <w:rPr>
+          <w:b/>
+          <w:b/>
+          <w:bCs/>
+          <w:u w:val="single"/>
+        </w:rPr>
+      </w:pPr>
+      <w:r>
+        <w:rPr>
+          <w:b/>
+          <w:bCs/>
+          <w:u w:val="single"/>
+        </w:rPr>
+        <w:t>Status: 422 Unprocessable Entity</w:t>
       </w:r>
     </w:p>
     <w:p>
@@ -1259,103 +1313,6 @@
       <w:r>
         <w:rPr/>
         <w:tab/>
-        <w:t>"status": {</w:t>
-      </w:r>
-    </w:p>
-    <w:p>
-      <w:pPr>
-        <w:pStyle w:val="Normal"/>
-        <w:rPr/>
-      </w:pPr>
-      <w:r>
-        <w:rPr/>
-        <w:tab/>
-        <w:tab/>
-        <w:t>"code": "203",</w:t>
-      </w:r>
-    </w:p>
-    <w:p>
-      <w:pPr>
-        <w:pStyle w:val="Normal"/>
-        <w:rPr/>
-      </w:pPr>
-      <w:r>
-        <w:rPr/>
-        <w:tab/>
-        <w:tab/>
-        <w:t>"mensagem": "Numero ou senha inválida"</w:t>
-      </w:r>
-    </w:p>
-    <w:p>
-      <w:pPr>
-        <w:pStyle w:val="Normal"/>
-        <w:rPr/>
-      </w:pPr>
-      <w:r>
-        <w:rPr/>
-        <w:tab/>
-        <w:t>}</w:t>
-      </w:r>
-    </w:p>
-    <w:p>
-      <w:pPr>
-        <w:pStyle w:val="Normal"/>
-        <w:rPr/>
-      </w:pPr>
-      <w:r>
-        <w:rPr/>
-        <w:t>}</w:t>
-      </w:r>
-    </w:p>
-    <w:p>
-      <w:pPr>
-        <w:pStyle w:val="Normal"/>
-        <w:rPr/>
-      </w:pPr>
-      <w:r>
-        <w:rPr/>
-      </w:r>
-    </w:p>
-    <w:p>
-      <w:pPr>
-        <w:pStyle w:val="Normal"/>
-        <w:rPr>
-          <w:b/>
-          <w:b/>
-          <w:bCs/>
-          <w:u w:val="single"/>
-        </w:rPr>
-      </w:pPr>
-      <w:r>
-        <w:rPr>
-          <w:b/>
-          <w:bCs/>
-          <w:u w:val="single"/>
-        </w:rPr>
-        <w:t>Status: 422 Unprocessable Entity</w:t>
-      </w:r>
-    </w:p>
-    <w:p>
-      <w:pPr>
-        <w:pStyle w:val="Normal"/>
-        <w:rPr/>
-      </w:pPr>
-      <w:r>
-        <w:rPr/>
-        <w:t>{</w:t>
-      </w:r>
-    </w:p>
-    <w:p>
-      <w:pPr>
-        <w:pStyle w:val="Normal"/>
-        <w:rPr/>
-      </w:pPr>
-      <w:r>
-        <w:rPr/>
-        <w:tab/>
-      </w:r>
-      <w:r>
-        <w:rPr/>
         <w:t>"status": {</w:t>
       </w:r>
     </w:p>
@@ -1685,34 +1642,7 @@
           <w:sz w:val="24"/>
           <w:szCs w:val="24"/>
         </w:rPr>
-        <w:t>*Toda requisição é necess</w:t>
-      </w:r>
-      <w:r>
-        <w:rPr>
-          <w:b/>
-          <w:bCs/>
-          <w:sz w:val="24"/>
-          <w:szCs w:val="24"/>
-        </w:rPr>
-        <w:t>á</w:t>
-      </w:r>
-      <w:r>
-        <w:rPr>
-          <w:b/>
-          <w:bCs/>
-          <w:sz w:val="24"/>
-          <w:szCs w:val="24"/>
-        </w:rPr>
-        <w:t xml:space="preserve">rio o envio </w:t>
-      </w:r>
-      <w:r>
-        <w:rPr>
-          <w:b/>
-          <w:bCs/>
-          <w:sz w:val="24"/>
-          <w:szCs w:val="24"/>
-        </w:rPr>
-        <w:t>do token no cebeçalho.</w:t>
+        <w:t>*Toda requisição é necessário o envio do token no cebeçalho.</w:t>
       </w:r>
     </w:p>
     <w:p>
@@ -1797,7 +1727,7 @@
     <w:p>
       <w:pPr>
         <w:pStyle w:val="Body"/>
-        <w:shd w:fill="FFFFFF" w:val="clear"/>
+        <w:shd w:val="clear" w:fill="FFFFFF"/>
         <w:rPr/>
       </w:pPr>
       <w:r>
@@ -1808,7 +1738,7 @@
     <w:p>
       <w:pPr>
         <w:pStyle w:val="Body"/>
-        <w:shd w:fill="FFFFFF" w:val="clear"/>
+        <w:shd w:val="clear" w:fill="FFFFFF"/>
         <w:rPr/>
       </w:pPr>
       <w:r>
@@ -1820,7 +1750,7 @@
     <w:p>
       <w:pPr>
         <w:pStyle w:val="Body"/>
-        <w:shd w:fill="FFFFFF" w:val="clear"/>
+        <w:shd w:val="clear" w:fill="FFFFFF"/>
         <w:rPr/>
       </w:pPr>
       <w:r>
@@ -1833,7 +1763,7 @@
     <w:p>
       <w:pPr>
         <w:pStyle w:val="Body"/>
-        <w:shd w:fill="FFFFFF" w:val="clear"/>
+        <w:shd w:val="clear" w:fill="FFFFFF"/>
         <w:rPr/>
       </w:pPr>
       <w:r>
@@ -1846,7 +1776,7 @@
     <w:p>
       <w:pPr>
         <w:pStyle w:val="Body"/>
-        <w:shd w:fill="FFFFFF" w:val="clear"/>
+        <w:shd w:val="clear" w:fill="FFFFFF"/>
         <w:rPr/>
       </w:pPr>
       <w:r>
@@ -1859,7 +1789,7 @@
     <w:p>
       <w:pPr>
         <w:pStyle w:val="Body"/>
-        <w:shd w:fill="FFFFFF" w:val="clear"/>
+        <w:shd w:val="clear" w:fill="FFFFFF"/>
         <w:rPr/>
       </w:pPr>
       <w:r>
@@ -1872,7 +1802,7 @@
     <w:p>
       <w:pPr>
         <w:pStyle w:val="Body"/>
-        <w:shd w:fill="FFFFFF" w:val="clear"/>
+        <w:shd w:val="clear" w:fill="FFFFFF"/>
         <w:rPr/>
       </w:pPr>
       <w:r>
@@ -1884,7 +1814,7 @@
     <w:p>
       <w:pPr>
         <w:pStyle w:val="Body"/>
-        <w:shd w:fill="FFFFFF" w:val="clear"/>
+        <w:shd w:val="clear" w:fill="FFFFFF"/>
         <w:rPr/>
       </w:pPr>
       <w:r>
@@ -1897,7 +1827,7 @@
     <w:p>
       <w:pPr>
         <w:pStyle w:val="Body"/>
-        <w:shd w:fill="FFFFFF" w:val="clear"/>
+        <w:shd w:val="clear" w:fill="FFFFFF"/>
         <w:rPr/>
       </w:pPr>
       <w:r>
@@ -1910,7 +1840,7 @@
     <w:p>
       <w:pPr>
         <w:pStyle w:val="Body"/>
-        <w:shd w:fill="FFFFFF" w:val="clear"/>
+        <w:shd w:val="clear" w:fill="FFFFFF"/>
         <w:rPr/>
       </w:pPr>
       <w:r>
@@ -1923,7 +1853,7 @@
     <w:p>
       <w:pPr>
         <w:pStyle w:val="Body"/>
-        <w:shd w:fill="FFFFFF" w:val="clear"/>
+        <w:shd w:val="clear" w:fill="FFFFFF"/>
         <w:rPr/>
       </w:pPr>
       <w:r>
@@ -1936,7 +1866,7 @@
     <w:p>
       <w:pPr>
         <w:pStyle w:val="Body"/>
-        <w:shd w:fill="FFFFFF" w:val="clear"/>
+        <w:shd w:val="clear" w:fill="FFFFFF"/>
         <w:rPr/>
       </w:pPr>
       <w:r>
@@ -1948,7 +1878,7 @@
     <w:p>
       <w:pPr>
         <w:pStyle w:val="Body"/>
-        <w:shd w:fill="FFFFFF" w:val="clear"/>
+        <w:shd w:val="clear" w:fill="FFFFFF"/>
         <w:rPr/>
       </w:pPr>
       <w:r>
@@ -1960,7 +1890,7 @@
     <w:p>
       <w:pPr>
         <w:pStyle w:val="Body"/>
-        <w:shd w:fill="FFFFFF" w:val="clear"/>
+        <w:shd w:val="clear" w:fill="FFFFFF"/>
         <w:rPr/>
       </w:pPr>
       <w:r>
@@ -1973,7 +1903,7 @@
     <w:p>
       <w:pPr>
         <w:pStyle w:val="Body"/>
-        <w:shd w:fill="FFFFFF" w:val="clear"/>
+        <w:shd w:val="clear" w:fill="FFFFFF"/>
         <w:rPr/>
       </w:pPr>
       <w:r>
@@ -1986,7 +1916,7 @@
     <w:p>
       <w:pPr>
         <w:pStyle w:val="Body"/>
-        <w:shd w:fill="FFFFFF" w:val="clear"/>
+        <w:shd w:val="clear" w:fill="FFFFFF"/>
         <w:rPr/>
       </w:pPr>
       <w:r>
@@ -1999,7 +1929,7 @@
     <w:p>
       <w:pPr>
         <w:pStyle w:val="Body"/>
-        <w:shd w:fill="FFFFFF" w:val="clear"/>
+        <w:shd w:val="clear" w:fill="FFFFFF"/>
         <w:rPr/>
       </w:pPr>
       <w:r>
@@ -2012,7 +1942,7 @@
     <w:p>
       <w:pPr>
         <w:pStyle w:val="Body"/>
-        <w:shd w:fill="FFFFFF" w:val="clear"/>
+        <w:shd w:val="clear" w:fill="FFFFFF"/>
         <w:rPr/>
       </w:pPr>
       <w:r>
@@ -2024,7 +1954,7 @@
     <w:p>
       <w:pPr>
         <w:pStyle w:val="Body"/>
-        <w:shd w:fill="FFFFFF" w:val="clear"/>
+        <w:shd w:val="clear" w:fill="FFFFFF"/>
         <w:rPr/>
       </w:pPr>
       <w:r>
@@ -2036,7 +1966,7 @@
     <w:p>
       <w:pPr>
         <w:pStyle w:val="Body"/>
-        <w:shd w:fill="FFFFFF" w:val="clear"/>
+        <w:shd w:val="clear" w:fill="FFFFFF"/>
         <w:rPr/>
       </w:pPr>
       <w:r>
@@ -2049,7 +1979,7 @@
     <w:p>
       <w:pPr>
         <w:pStyle w:val="Body"/>
-        <w:shd w:fill="FFFFFF" w:val="clear"/>
+        <w:shd w:val="clear" w:fill="FFFFFF"/>
         <w:rPr/>
       </w:pPr>
       <w:r>
@@ -2062,7 +1992,7 @@
     <w:p>
       <w:pPr>
         <w:pStyle w:val="Body"/>
-        <w:shd w:fill="FFFFFF" w:val="clear"/>
+        <w:shd w:val="clear" w:fill="FFFFFF"/>
         <w:rPr/>
       </w:pPr>
       <w:r>
@@ -2075,7 +2005,7 @@
     <w:p>
       <w:pPr>
         <w:pStyle w:val="Body"/>
-        <w:shd w:fill="FFFFFF" w:val="clear"/>
+        <w:shd w:val="clear" w:fill="FFFFFF"/>
         <w:rPr/>
       </w:pPr>
       <w:r>
@@ -2087,7 +2017,7 @@
     <w:p>
       <w:pPr>
         <w:pStyle w:val="Body"/>
-        <w:shd w:fill="FFFFFF" w:val="clear"/>
+        <w:shd w:val="clear" w:fill="FFFFFF"/>
         <w:rPr/>
       </w:pPr>
       <w:r>
@@ -2098,7 +2028,7 @@
     <w:p>
       <w:pPr>
         <w:pStyle w:val="Body"/>
-        <w:shd w:fill="FFFFFF" w:val="clear"/>
+        <w:shd w:val="clear" w:fill="FFFFFF"/>
         <w:rPr/>
       </w:pPr>
       <w:r>
@@ -2130,7 +2060,7 @@
     <w:p>
       <w:pPr>
         <w:pStyle w:val="Body"/>
-        <w:shd w:fill="FFFFFF" w:val="clear"/>
+        <w:shd w:val="clear" w:fill="FFFFFF"/>
         <w:rPr/>
       </w:pPr>
       <w:r>
@@ -2280,15 +2210,7 @@
         <w:rPr/>
         <w:tab/>
         <w:tab/>
-        <w:t>"mensagem": "</w:t>
-      </w:r>
-      <w:r>
-        <w:rPr/>
-        <w:t>Token não autorizado.</w:t>
-      </w:r>
-      <w:r>
-        <w:rPr/>
-        <w:t>"</w:t>
+        <w:t>"mensagem": "Token não autorizado."</w:t>
       </w:r>
     </w:p>
     <w:p>
@@ -2430,34 +2352,7 @@
           <w:sz w:val="24"/>
           <w:szCs w:val="24"/>
         </w:rPr>
-        <w:t>*Toda requisição é necess</w:t>
-      </w:r>
-      <w:r>
-        <w:rPr>
-          <w:b/>
-          <w:bCs/>
-          <w:sz w:val="24"/>
-          <w:szCs w:val="24"/>
-        </w:rPr>
-        <w:t>á</w:t>
-      </w:r>
-      <w:r>
-        <w:rPr>
-          <w:b/>
-          <w:bCs/>
-          <w:sz w:val="24"/>
-          <w:szCs w:val="24"/>
-        </w:rPr>
-        <w:t xml:space="preserve">rio o envio </w:t>
-      </w:r>
-      <w:r>
-        <w:rPr>
-          <w:b/>
-          <w:bCs/>
-          <w:sz w:val="24"/>
-          <w:szCs w:val="24"/>
-        </w:rPr>
-        <w:t>do token no cebeçalho.</w:t>
+        <w:t>*Toda requisição é necessário o envio do token no cebeçalho.</w:t>
       </w:r>
     </w:p>
     <w:p>
@@ -2760,13 +2655,7 @@
     <w:p>
       <w:pPr>
         <w:pStyle w:val="Normal"/>
-        <w:rPr>
-          <w:b w:val="false"/>
-          <w:b w:val="false"/>
-          <w:bCs w:val="false"/>
-          <w:sz w:val="24"/>
-          <w:szCs w:val="24"/>
-        </w:rPr>
+        <w:rPr/>
       </w:pPr>
       <w:r>
         <w:rPr>
@@ -2782,6 +2671,217 @@
     <w:p>
       <w:pPr>
         <w:pStyle w:val="Normal"/>
+        <w:rPr/>
+      </w:pPr>
+      <w:r>
+        <w:rPr>
+          <w:b w:val="false"/>
+          <w:bCs w:val="false"/>
+          <w:sz w:val="24"/>
+          <w:szCs w:val="24"/>
+        </w:rPr>
+        <w:tab/>
+        <w:t>"</w:t>
+      </w:r>
+      <w:r>
+        <w:rPr>
+          <w:b w:val="false"/>
+          <w:bCs w:val="false"/>
+          <w:sz w:val="24"/>
+          <w:szCs w:val="24"/>
+        </w:rPr>
+        <w:t>periodo</w:t>
+      </w:r>
+      <w:r>
+        <w:rPr>
+          <w:b w:val="false"/>
+          <w:bCs w:val="false"/>
+          <w:sz w:val="24"/>
+          <w:szCs w:val="24"/>
+        </w:rPr>
+        <w:t>":</w:t>
+      </w:r>
+      <w:r>
+        <w:rPr>
+          <w:b w:val="false"/>
+          <w:bCs w:val="false"/>
+          <w:sz w:val="24"/>
+          <w:szCs w:val="24"/>
+        </w:rPr>
+        <w:t>{</w:t>
+      </w:r>
+    </w:p>
+    <w:p>
+      <w:pPr>
+        <w:pStyle w:val="Normal"/>
+        <w:rPr/>
+      </w:pPr>
+      <w:r>
+        <w:rPr>
+          <w:b w:val="false"/>
+          <w:bCs w:val="false"/>
+          <w:sz w:val="24"/>
+          <w:szCs w:val="24"/>
+        </w:rPr>
+        <w:tab/>
+        <w:tab/>
+      </w:r>
+      <w:r>
+        <w:rPr>
+          <w:b w:val="false"/>
+          <w:bCs w:val="false"/>
+          <w:sz w:val="24"/>
+          <w:szCs w:val="24"/>
+        </w:rPr>
+        <w:t>"inicio":"14-06",</w:t>
+      </w:r>
+    </w:p>
+    <w:p>
+      <w:pPr>
+        <w:pStyle w:val="Normal"/>
+        <w:rPr/>
+      </w:pPr>
+      <w:r>
+        <w:rPr>
+          <w:b w:val="false"/>
+          <w:bCs w:val="false"/>
+          <w:sz w:val="24"/>
+          <w:szCs w:val="24"/>
+        </w:rPr>
+        <w:tab/>
+        <w:tab/>
+        <w:t xml:space="preserve">"fim":"15-07" </w:t>
+      </w:r>
+    </w:p>
+    <w:p>
+      <w:pPr>
+        <w:pStyle w:val="Normal"/>
+        <w:rPr/>
+      </w:pPr>
+      <w:r>
+        <w:rPr>
+          <w:b w:val="false"/>
+          <w:bCs w:val="false"/>
+          <w:sz w:val="24"/>
+          <w:szCs w:val="24"/>
+        </w:rPr>
+        <w:tab/>
+        <w:t>},</w:t>
+      </w:r>
+    </w:p>
+    <w:p>
+      <w:pPr>
+        <w:pStyle w:val="Normal"/>
+        <w:rPr/>
+      </w:pPr>
+      <w:r>
+        <w:rPr>
+          <w:b w:val="false"/>
+          <w:bCs w:val="false"/>
+          <w:sz w:val="24"/>
+          <w:szCs w:val="24"/>
+        </w:rPr>
+        <w:tab/>
+        <w:t>"</w:t>
+      </w:r>
+      <w:r>
+        <w:rPr>
+          <w:b w:val="false"/>
+          <w:bCs w:val="false"/>
+          <w:sz w:val="24"/>
+          <w:szCs w:val="24"/>
+        </w:rPr>
+        <w:t>periodo_anterior</w:t>
+      </w:r>
+      <w:r>
+        <w:rPr>
+          <w:b w:val="false"/>
+          <w:bCs w:val="false"/>
+          <w:sz w:val="24"/>
+          <w:szCs w:val="24"/>
+        </w:rPr>
+        <w:t>":</w:t>
+      </w:r>
+      <w:r>
+        <w:rPr>
+          <w:b w:val="false"/>
+          <w:bCs w:val="false"/>
+          <w:sz w:val="24"/>
+          <w:szCs w:val="24"/>
+        </w:rPr>
+        <w:t>{</w:t>
+      </w:r>
+    </w:p>
+    <w:p>
+      <w:pPr>
+        <w:pStyle w:val="Normal"/>
+        <w:rPr/>
+      </w:pPr>
+      <w:r>
+        <w:rPr>
+          <w:b w:val="false"/>
+          <w:bCs w:val="false"/>
+          <w:sz w:val="24"/>
+          <w:szCs w:val="24"/>
+        </w:rPr>
+        <w:tab/>
+        <w:tab/>
+        <w:t>"ligacao":600,</w:t>
+      </w:r>
+    </w:p>
+    <w:p>
+      <w:pPr>
+        <w:pStyle w:val="Normal"/>
+        <w:rPr/>
+      </w:pPr>
+      <w:r>
+        <w:rPr>
+          <w:b w:val="false"/>
+          <w:bCs w:val="false"/>
+          <w:sz w:val="24"/>
+          <w:szCs w:val="24"/>
+        </w:rPr>
+        <w:tab/>
+        <w:tab/>
+        <w:t>"sms":30,</w:t>
+      </w:r>
+    </w:p>
+    <w:p>
+      <w:pPr>
+        <w:pStyle w:val="Normal"/>
+        <w:rPr/>
+      </w:pPr>
+      <w:r>
+        <w:rPr>
+          <w:b w:val="false"/>
+          <w:bCs w:val="false"/>
+          <w:sz w:val="24"/>
+          <w:szCs w:val="24"/>
+        </w:rPr>
+        <w:tab/>
+        <w:tab/>
+        <w:t>"dados":1000</w:t>
+      </w:r>
+    </w:p>
+    <w:p>
+      <w:pPr>
+        <w:pStyle w:val="Normal"/>
+        <w:rPr/>
+      </w:pPr>
+      <w:r>
+        <w:rPr>
+          <w:b w:val="false"/>
+          <w:bCs w:val="false"/>
+          <w:sz w:val="24"/>
+          <w:szCs w:val="24"/>
+        </w:rPr>
+        <w:tab/>
+        <w:t>},</w:t>
+      </w:r>
+    </w:p>
+    <w:p>
+      <w:pPr>
+        <w:pStyle w:val="Normal"/>
         <w:rPr>
           <w:b w:val="false"/>
           <w:b w:val="false"/>
@@ -2875,13 +2975,7 @@
     <w:p>
       <w:pPr>
         <w:pStyle w:val="Normal"/>
-        <w:rPr>
-          <w:b w:val="false"/>
-          <w:b w:val="false"/>
-          <w:bCs w:val="false"/>
-          <w:sz w:val="24"/>
-          <w:szCs w:val="24"/>
-        </w:rPr>
+        <w:rPr/>
       </w:pPr>
       <w:r>
         <w:rPr>
@@ -3751,15 +3845,7 @@
         <w:rPr/>
         <w:tab/>
         <w:tab/>
-        <w:t>"mensagem": "</w:t>
-      </w:r>
-      <w:r>
-        <w:rPr/>
-        <w:t>Token não autorizado.</w:t>
-      </w:r>
-      <w:r>
-        <w:rPr/>
-        <w:t>"</w:t>
+        <w:t>"mensagem": "Token não autorizado."</w:t>
       </w:r>
     </w:p>
     <w:p>
@@ -3776,13 +3862,7 @@
     <w:p>
       <w:pPr>
         <w:pStyle w:val="Normal"/>
-        <w:rPr>
-          <w:b w:val="false"/>
-          <w:b w:val="false"/>
-          <w:bCs w:val="false"/>
-          <w:sz w:val="24"/>
-          <w:szCs w:val="24"/>
-        </w:rPr>
+        <w:rPr/>
       </w:pPr>
       <w:r>
         <w:rPr>

</xml_diff>